<commit_message>
Added Day One Topics and Goals Document, added postman to the project one tech
</commit_message>
<xml_diff>
--- a/docs/Project One Micro Service Integration with Jenkins.docx
+++ b/docs/Project One Micro Service Integration with Jenkins.docx
@@ -109,16 +109,32 @@
       </w:r>
     </w:p>
     <w:p>
-      <w:pPr>
-        <w:pStyle w:val="Heading1"/>
-      </w:pPr>
-      <w:r>
-        <w:t>Needed Code</w:t>
+      <w:r>
+        <w:t xml:space="preserve">Postman: </w:t>
+      </w:r>
+      <w:hyperlink r:id="rId10" w:history="1">
+        <w:r>
+          <w:rPr>
+            <w:rStyle w:val="Hyperlink"/>
+          </w:rPr>
+          <w:t>https://www.getpostman.com/apps</w:t>
+        </w:r>
+      </w:hyperlink>
+      <w:r>
+        <w:t xml:space="preserve"> </w:t>
       </w:r>
       <w:bookmarkStart w:id="0" w:name="_GoBack"/>
       <w:bookmarkEnd w:id="0"/>
     </w:p>
     <w:p>
+      <w:pPr>
+        <w:pStyle w:val="Heading1"/>
+      </w:pPr>
+      <w:r>
+        <w:t>Needed Code</w:t>
+      </w:r>
+    </w:p>
+    <w:p>
       <w:r>
         <w:t>TODO: Put vagrant code somewhere and list here</w:t>
       </w:r>
@@ -297,17 +313,12 @@
       </w:pPr>
       <w:proofErr w:type="gramStart"/>
       <w:r>
+        <w:lastRenderedPageBreak/>
         <w:t>{ success</w:t>
       </w:r>
       <w:proofErr w:type="gramEnd"/>
       <w:r>
-        <w:t>: true</w:t>
-      </w:r>
-      <w:r>
-        <w:t>, value=”the value”</w:t>
-      </w:r>
-      <w:r>
-        <w:t>}</w:t>
+        <w:t>: true, value=”the value”}</w:t>
       </w:r>
     </w:p>
     <w:p>
@@ -331,7 +342,6 @@
         </w:numPr>
       </w:pPr>
       <w:r>
-        <w:lastRenderedPageBreak/>
         <w:t xml:space="preserve">The service should supply an endpoint that returns the build numbers for both of configured builds. </w:t>
       </w:r>
     </w:p>

</xml_diff>